<commit_message>
Header fürs Testdokument ausgefüllt
</commit_message>
<xml_diff>
--- a/04_Test/TestspezifikationSystemtest.docx
+++ b/04_Test/TestspezifikationSystemtest.docx
@@ -119,7 +119,7 @@
           <w:sz w:val="28"/>
           <w:szCs w:val="28"/>
         </w:rPr>
-        <w:t>0.1</w:t>
+        <w:t>1.0</w:t>
       </w:r>
     </w:p>
     <w:tbl>
@@ -318,13 +318,7 @@
               <w:spacing w:before="0" w:after="0"/>
             </w:pPr>
             <w:r>
-              <w:t>1</w:t>
-            </w:r>
-            <w:r>
-              <w:t>4</w:t>
-            </w:r>
-            <w:r>
-              <w:t>.06.23 9:16</w:t>
+              <w:t>21.06.2023 um 19:06</w:t>
             </w:r>
           </w:p>
         </w:tc>
@@ -363,17 +357,10 @@
             <w:pPr>
               <w:pStyle w:val="Dokumentinfos"/>
               <w:spacing w:before="0" w:after="0"/>
-              <w:jc w:val="center"/>
               <w:rPr>
                 <w:lang w:val="de-DE"/>
               </w:rPr>
             </w:pPr>
-            <w:r>
-              <w:rPr>
-                <w:lang w:val="de-DE"/>
-              </w:rPr>
-              <w:t>X</w:t>
-            </w:r>
           </w:p>
         </w:tc>
         <w:tc>
@@ -431,6 +418,9 @@
               <w:spacing w:before="0" w:after="0"/>
               <w:jc w:val="center"/>
             </w:pPr>
+            <w:r>
+              <w:t>X</w:t>
+            </w:r>
           </w:p>
         </w:tc>
         <w:tc>
@@ -538,16 +528,7 @@
               </w:rPr>
             </w:pPr>
             <w:r>
-              <w:rPr>
-                <w:lang w:val="de-DE"/>
-              </w:rPr>
-              <w:t>Auf Branch doku/73_Testspezifikation_a</w:t>
-            </w:r>
-            <w:r>
-              <w:rPr>
-                <w:lang w:val="de-DE"/>
-              </w:rPr>
-              <w:t>ktuell im Git</w:t>
+              <w:t>Main-Branch im Projekt</w:t>
             </w:r>
           </w:p>
         </w:tc>
@@ -878,47 +859,65 @@
               <w:pStyle w:val="Dokumentinfos"/>
               <w:jc w:val="center"/>
             </w:pPr>
+            <w:r>
+              <w:t>2</w:t>
+            </w:r>
           </w:p>
         </w:tc>
         <w:tc>
           <w:tcPr>
             <w:tcW w:w="1073" w:type="dxa"/>
-          </w:tcPr>
-          <w:p>
-            <w:pPr>
-              <w:pStyle w:val="Dokumentinfos"/>
-            </w:pPr>
-          </w:p>
-        </w:tc>
-        <w:tc>
-          <w:tcPr>
-            <w:tcW w:w="905" w:type="dxa"/>
-          </w:tcPr>
-          <w:p>
-            <w:pPr>
-              <w:pStyle w:val="Dokumentinfos"/>
-            </w:pPr>
-          </w:p>
-        </w:tc>
-        <w:tc>
-          <w:tcPr>
-            <w:tcW w:w="1267" w:type="dxa"/>
-          </w:tcPr>
-          <w:p>
-            <w:pPr>
-              <w:pStyle w:val="Dokumentinfos"/>
-            </w:pPr>
-          </w:p>
-        </w:tc>
-        <w:tc>
-          <w:tcPr>
-            <w:tcW w:w="2896" w:type="dxa"/>
           </w:tcPr>
           <w:p>
             <w:pPr>
               <w:pStyle w:val="Dokumentinfos"/>
               <w:jc w:val="center"/>
             </w:pPr>
+            <w:r>
+              <w:t>21.6.23</w:t>
+            </w:r>
+          </w:p>
+        </w:tc>
+        <w:tc>
+          <w:tcPr>
+            <w:tcW w:w="905" w:type="dxa"/>
+          </w:tcPr>
+          <w:p>
+            <w:pPr>
+              <w:pStyle w:val="Dokumentinfos"/>
+              <w:jc w:val="center"/>
+            </w:pPr>
+            <w:r>
+              <w:t>1.0</w:t>
+            </w:r>
+          </w:p>
+        </w:tc>
+        <w:tc>
+          <w:tcPr>
+            <w:tcW w:w="1267" w:type="dxa"/>
+          </w:tcPr>
+          <w:p>
+            <w:pPr>
+              <w:pStyle w:val="Dokumentinfos"/>
+              <w:jc w:val="center"/>
+            </w:pPr>
+            <w:r>
+              <w:t>Alle</w:t>
+            </w:r>
+          </w:p>
+        </w:tc>
+        <w:tc>
+          <w:tcPr>
+            <w:tcW w:w="2896" w:type="dxa"/>
+          </w:tcPr>
+          <w:p>
+            <w:pPr>
+              <w:pStyle w:val="Dokumentinfos"/>
+              <w:jc w:val="center"/>
+            </w:pPr>
+            <w:r>
+              <w:t>Kleinere Anpassungen</w:t>
+            </w:r>
           </w:p>
         </w:tc>
         <w:tc>
@@ -20165,18 +20164,8 @@
                 <w:sz w:val="16"/>
                 <w:szCs w:val="16"/>
               </w:rPr>
-              <w:t>“&lt;#</w:t>
-            </w:r>
-            <w:proofErr w:type="gramStart"/>
-            <w:r>
-              <w:rPr>
-                <w:rFonts w:eastAsia="Arial"/>
-                <w:sz w:val="16"/>
-                <w:szCs w:val="16"/>
-              </w:rPr>
-              <w:t>12345!Test</w:t>
-            </w:r>
-            <w:proofErr w:type="gramEnd"/>
+              <w:t>“&lt;#12345!Test</w:t>
+            </w:r>
             <w:r>
               <w:rPr>
                 <w:rFonts w:eastAsia="Arial"/>
@@ -21145,25 +21134,7 @@
                 <w:sz w:val="16"/>
                 <w:szCs w:val="16"/>
               </w:rPr>
-              <w:t>“&lt;#</w:t>
-            </w:r>
-            <w:proofErr w:type="gramStart"/>
-            <w:r>
-              <w:rPr>
-                <w:rFonts w:eastAsia="Arial"/>
-                <w:sz w:val="16"/>
-                <w:szCs w:val="16"/>
-              </w:rPr>
-              <w:t>12345!Test</w:t>
-            </w:r>
-            <w:proofErr w:type="gramEnd"/>
-            <w:r>
-              <w:rPr>
-                <w:rFonts w:eastAsia="Arial"/>
-                <w:sz w:val="16"/>
-                <w:szCs w:val="16"/>
-              </w:rPr>
-              <w:t>” zu der ausgewählten Rolle ein</w:t>
+              <w:t>“&lt;#12345!Test” zu der ausgewählten Rolle ein</w:t>
             </w:r>
           </w:p>
         </w:tc>
@@ -22086,25 +22057,7 @@
                 <w:sz w:val="16"/>
                 <w:szCs w:val="16"/>
               </w:rPr>
-              <w:t>“&lt;#</w:t>
-            </w:r>
-            <w:proofErr w:type="gramStart"/>
-            <w:r>
-              <w:rPr>
-                <w:rFonts w:eastAsia="Arial"/>
-                <w:sz w:val="16"/>
-                <w:szCs w:val="16"/>
-              </w:rPr>
-              <w:t>12345!Test</w:t>
-            </w:r>
-            <w:proofErr w:type="gramEnd"/>
-            <w:r>
-              <w:rPr>
-                <w:rFonts w:eastAsia="Arial"/>
-                <w:sz w:val="16"/>
-                <w:szCs w:val="16"/>
-              </w:rPr>
-              <w:t>” zu der ausgewählten Rolle ein</w:t>
+              <w:t>“&lt;#12345!Test” zu der ausgewählten Rolle ein</w:t>
             </w:r>
           </w:p>
         </w:tc>
@@ -23506,25 +23459,7 @@
                 <w:sz w:val="16"/>
                 <w:szCs w:val="16"/>
               </w:rPr>
-              <w:t>“&lt;#</w:t>
-            </w:r>
-            <w:proofErr w:type="gramStart"/>
-            <w:r>
-              <w:rPr>
-                <w:rFonts w:eastAsia="Arial"/>
-                <w:sz w:val="16"/>
-                <w:szCs w:val="16"/>
-              </w:rPr>
-              <w:t>12345!Test</w:t>
-            </w:r>
-            <w:proofErr w:type="gramEnd"/>
-            <w:r>
-              <w:rPr>
-                <w:rFonts w:eastAsia="Arial"/>
-                <w:sz w:val="16"/>
-                <w:szCs w:val="16"/>
-              </w:rPr>
-              <w:t>” zu der ausgewählten Rolle ein</w:t>
+              <w:t>“&lt;#12345!Test” zu der ausgewählten Rolle ein</w:t>
             </w:r>
           </w:p>
         </w:tc>
@@ -24612,25 +24547,7 @@
                 <w:sz w:val="16"/>
                 <w:szCs w:val="16"/>
               </w:rPr>
-              <w:t>“&lt;#</w:t>
-            </w:r>
-            <w:proofErr w:type="gramStart"/>
-            <w:r>
-              <w:rPr>
-                <w:rFonts w:eastAsia="Arial"/>
-                <w:sz w:val="16"/>
-                <w:szCs w:val="16"/>
-              </w:rPr>
-              <w:t>12345!Test</w:t>
-            </w:r>
-            <w:proofErr w:type="gramEnd"/>
-            <w:r>
-              <w:rPr>
-                <w:rFonts w:eastAsia="Arial"/>
-                <w:sz w:val="16"/>
-                <w:szCs w:val="16"/>
-              </w:rPr>
-              <w:t>” zu der ausgewählten Rolle ein</w:t>
+              <w:t>“&lt;#12345!Test” zu der ausgewählten Rolle ein</w:t>
             </w:r>
           </w:p>
         </w:tc>
@@ -45105,7 +45022,7 @@
               <w:sz w:val="16"/>
               <w:szCs w:val="16"/>
             </w:rPr>
-            <w:t>20.06.2023 22:10</w:t>
+            <w:t>21.06.2023 19:02</w:t>
           </w:r>
           <w:r>
             <w:rPr>

</xml_diff>